<commit_message>
Dark theme interface complete
Dark theme is ready to work
</commit_message>
<xml_diff>
--- a/excel_to_doc_parser/media/generated_files/Иностранный язык.docx
+++ b/excel_to_doc_parser/media/generated_files/Иностранный язык.docx
@@ -365,7 +365,7 @@
           <w:sz w:val="28"/>
           <w:szCs w:val="28"/>
         </w:rPr>
-        <w:t xml:space="preserve">09.03.03 Прикладная информатика</w:t>
+        <w:t xml:space="preserve">09.03.01 Информатика и вычислительная техника</w:t>
       </w:r>
       <w:r>
         <w:rPr>
@@ -449,7 +449,7 @@
           <w:szCs w:val="28"/>
           <w:shd w:val="clear" w:color="auto" w:fill="FFFFFF" w:themeFill="background1"/>
         </w:rPr>
-        <w:t xml:space="preserve">Большие и открытые данные</w:t>
+        <w:t xml:space="preserve">Веб-технологии</w:t>
       </w:r>
       <w:r>
         <w:rPr>

</xml_diff>